<commit_message>
terminada lista progresso 1
</commit_message>
<xml_diff>
--- a/PTI/Semanas/semana_1/Progresso_Semanal_1.docx
+++ b/PTI/Semanas/semana_1/Progresso_Semanal_1.docx
@@ -1123,6 +1123,26 @@
               <w:t xml:space="preserve">-Falta de tempo</w:t>
             </w:r>
           </w:p>
+          <w:p>
+            <w:pPr>
+              <w:widowControl w:val="0"/>
+              <w:spacing w:line="240" w:lineRule="auto"/>
+              <w:rPr>
+                <w:rFonts w:ascii="Roboto" w:cs="Roboto" w:eastAsia="Roboto" w:hAnsi="Roboto"/>
+                <w:sz w:val="20"/>
+                <w:szCs w:val="20"/>
+              </w:rPr>
+            </w:pPr>
+            <w:r>
+              <w:rPr>
+                <w:rFonts w:ascii="Roboto" w:cs="Roboto" w:eastAsia="Roboto" w:hAnsi="Roboto"/>
+                <w:sz w:val="20"/>
+                <w:szCs w:val="20"/>
+                <w:rtl w:val="0"/>
+              </w:rPr>
+              <w:t xml:space="preserve">-Grande falta de conhecimento de Django (tecnologia backend)</w:t>
+            </w:r>
+          </w:p>
         </w:tc>
       </w:tr>
       <w:tr>
@@ -1521,30 +1541,22 @@
           </w:tcPr>
           <w:p>
             <w:pPr>
-              <w:keepNext w:val="0"/>
-              <w:keepLines w:val="0"/>
-              <w:widowControl w:val="0"/>
-              <w:pBdr>
-                <w:top w:space="0" w:sz="0" w:val="nil"/>
-                <w:left w:space="0" w:sz="0" w:val="nil"/>
-                <w:bottom w:space="0" w:sz="0" w:val="nil"/>
-                <w:right w:space="0" w:sz="0" w:val="nil"/>
-                <w:between w:space="0" w:sz="0" w:val="nil"/>
-              </w:pBdr>
-              <w:shd w:fill="auto" w:val="clear"/>
-              <w:spacing w:after="0" w:before="0" w:line="240" w:lineRule="auto"/>
-              <w:ind w:left="0" w:right="0" w:firstLine="0"/>
-              <w:jc w:val="left"/>
-              <w:rPr>
-                <w:rFonts w:ascii="Roboto" w:cs="Roboto" w:eastAsia="Roboto" w:hAnsi="Roboto"/>
-                <w:sz w:val="20"/>
-                <w:szCs w:val="20"/>
-              </w:rPr>
-            </w:pPr>
-            <w:r>
-              <w:rPr>
-                <w:rtl w:val="0"/>
-              </w:rPr>
+              <w:widowControl w:val="0"/>
+              <w:spacing w:line="240" w:lineRule="auto"/>
+              <w:rPr>
+                <w:rFonts w:ascii="Roboto" w:cs="Roboto" w:eastAsia="Roboto" w:hAnsi="Roboto"/>
+                <w:sz w:val="20"/>
+                <w:szCs w:val="20"/>
+              </w:rPr>
+            </w:pPr>
+            <w:r>
+              <w:rPr>
+                <w:rFonts w:ascii="Roboto" w:cs="Roboto" w:eastAsia="Roboto" w:hAnsi="Roboto"/>
+                <w:sz w:val="20"/>
+                <w:szCs w:val="20"/>
+                <w:rtl w:val="0"/>
+              </w:rPr>
+              <w:t xml:space="preserve">-Grande falta de conhecimento de Django (tecnologia backend)</w:t>
             </w:r>
           </w:p>
         </w:tc>
@@ -1917,30 +1929,22 @@
           </w:tcPr>
           <w:p>
             <w:pPr>
-              <w:keepNext w:val="0"/>
-              <w:keepLines w:val="0"/>
-              <w:widowControl w:val="0"/>
-              <w:pBdr>
-                <w:top w:space="0" w:sz="0" w:val="nil"/>
-                <w:left w:space="0" w:sz="0" w:val="nil"/>
-                <w:bottom w:space="0" w:sz="0" w:val="nil"/>
-                <w:right w:space="0" w:sz="0" w:val="nil"/>
-                <w:between w:space="0" w:sz="0" w:val="nil"/>
-              </w:pBdr>
-              <w:shd w:fill="auto" w:val="clear"/>
-              <w:spacing w:after="0" w:before="0" w:line="240" w:lineRule="auto"/>
-              <w:ind w:left="0" w:right="0" w:firstLine="0"/>
-              <w:jc w:val="left"/>
-              <w:rPr>
-                <w:rFonts w:ascii="Roboto" w:cs="Roboto" w:eastAsia="Roboto" w:hAnsi="Roboto"/>
-                <w:sz w:val="20"/>
-                <w:szCs w:val="20"/>
-              </w:rPr>
-            </w:pPr>
-            <w:r>
-              <w:rPr>
-                <w:rtl w:val="0"/>
-              </w:rPr>
+              <w:widowControl w:val="0"/>
+              <w:spacing w:line="240" w:lineRule="auto"/>
+              <w:rPr>
+                <w:rFonts w:ascii="Roboto" w:cs="Roboto" w:eastAsia="Roboto" w:hAnsi="Roboto"/>
+                <w:sz w:val="20"/>
+                <w:szCs w:val="20"/>
+              </w:rPr>
+            </w:pPr>
+            <w:r>
+              <w:rPr>
+                <w:rFonts w:ascii="Roboto" w:cs="Roboto" w:eastAsia="Roboto" w:hAnsi="Roboto"/>
+                <w:sz w:val="20"/>
+                <w:szCs w:val="20"/>
+                <w:rtl w:val="0"/>
+              </w:rPr>
+              <w:t xml:space="preserve">-Grande falta de conhecimento de Django (tecnologia backend)</w:t>
             </w:r>
           </w:p>
         </w:tc>

</xml_diff>